<commit_message>
update RAVEn USB dongle Setup
</commit_message>
<xml_diff>
--- a/ItronMeterSetup/EMU2 connected with smart meter  .docx
+++ b/ItronMeterSetup/EMU2 connected with smart meter  .docx
@@ -269,12 +269,7 @@
     <w:p>
       <w:r>
         <w:lastRenderedPageBreak/>
-        <w:t xml:space="preserve">Once registration finished, then click HAN registration, the device info should be like this picture. </w:t>
-      </w:r>
-      <w:bookmarkStart w:id="0" w:name="_GoBack"/>
-      <w:bookmarkEnd w:id="0"/>
-      <w:r>
-        <w:t xml:space="preserve">The HAN key is generated from </w:t>
+        <w:t xml:space="preserve">Once registration finished, then click HAN registration, the device info should be like this picture. The HAN key is generated from </w:t>
       </w:r>
       <w:proofErr w:type="gramStart"/>
       <w:r>
@@ -647,7 +642,239 @@
         <w:tabs>
           <w:tab w:val="left" w:pos="2205"/>
         </w:tabs>
-      </w:pPr>
+        <w:jc w:val="center"/>
+        <w:rPr>
+          <w:b/>
+        </w:rPr>
+      </w:pPr>
+    </w:p>
+    <w:p>
+      <w:pPr>
+        <w:tabs>
+          <w:tab w:val="left" w:pos="2205"/>
+        </w:tabs>
+        <w:jc w:val="center"/>
+        <w:rPr>
+          <w:b/>
+        </w:rPr>
+      </w:pPr>
+      <w:proofErr w:type="spellStart"/>
+      <w:r>
+        <w:rPr>
+          <w:b/>
+        </w:rPr>
+        <w:t>RAVEn</w:t>
+      </w:r>
+      <w:proofErr w:type="spellEnd"/>
+      <w:r>
+        <w:rPr>
+          <w:b/>
+        </w:rPr>
+        <w:t xml:space="preserve"> USB Sticker</w:t>
+      </w:r>
+    </w:p>
+    <w:p>
+      <w:pPr>
+        <w:tabs>
+          <w:tab w:val="left" w:pos="2205"/>
+        </w:tabs>
+      </w:pPr>
+      <w:r>
+        <w:t xml:space="preserve">For </w:t>
+      </w:r>
+      <w:proofErr w:type="spellStart"/>
+      <w:r>
+        <w:t>RAVEn</w:t>
+      </w:r>
+      <w:proofErr w:type="spellEnd"/>
+      <w:r>
+        <w:t xml:space="preserve"> USB sticker connect to smart meter, follow the same steps above to configure smart meter. Then, plug in the sticker to PC, and open </w:t>
+      </w:r>
+      <w:r>
+        <w:rPr>
+          <w:b/>
+        </w:rPr>
+        <w:t xml:space="preserve">personal meter reader </w:t>
+      </w:r>
+      <w:r>
+        <w:t>to see if it connects.</w:t>
+      </w:r>
+    </w:p>
+    <w:p>
+      <w:pPr>
+        <w:tabs>
+          <w:tab w:val="left" w:pos="2205"/>
+        </w:tabs>
+      </w:pPr>
+      <w:r>
+        <w:t>There is a LED on the sticker displaying its connection status.</w:t>
+      </w:r>
+    </w:p>
+    <w:p>
+      <w:pPr>
+        <w:tabs>
+          <w:tab w:val="left" w:pos="2205"/>
+        </w:tabs>
+      </w:pPr>
+      <w:r>
+        <w:rPr>
+          <w:noProof/>
+        </w:rPr>
+        <w:drawing>
+          <wp:inline distT="0" distB="0" distL="0" distR="0" wp14:anchorId="7AAD0E5A" wp14:editId="28923A79">
+            <wp:extent cx="5486400" cy="659765"/>
+            <wp:effectExtent l="0" t="0" r="0" b="6985"/>
+            <wp:docPr id="6" name="图片 6"/>
+            <wp:cNvGraphicFramePr>
+              <a:graphicFrameLocks xmlns:a="http://schemas.openxmlformats.org/drawingml/2006/main" noChangeAspect="1"/>
+            </wp:cNvGraphicFramePr>
+            <a:graphic xmlns:a="http://schemas.openxmlformats.org/drawingml/2006/main">
+              <a:graphicData uri="http://schemas.openxmlformats.org/drawingml/2006/picture">
+                <pic:pic xmlns:pic="http://schemas.openxmlformats.org/drawingml/2006/picture">
+                  <pic:nvPicPr>
+                    <pic:cNvPr id="1" name=""/>
+                    <pic:cNvPicPr/>
+                  </pic:nvPicPr>
+                  <pic:blipFill>
+                    <a:blip r:embed="rId10"/>
+                    <a:stretch>
+                      <a:fillRect/>
+                    </a:stretch>
+                  </pic:blipFill>
+                  <pic:spPr>
+                    <a:xfrm>
+                      <a:off x="0" y="0"/>
+                      <a:ext cx="5486400" cy="659765"/>
+                    </a:xfrm>
+                    <a:prstGeom prst="rect">
+                      <a:avLst/>
+                    </a:prstGeom>
+                  </pic:spPr>
+                </pic:pic>
+              </a:graphicData>
+            </a:graphic>
+          </wp:inline>
+        </w:drawing>
+      </w:r>
+    </w:p>
+    <w:p>
+      <w:pPr>
+        <w:tabs>
+          <w:tab w:val="left" w:pos="2205"/>
+        </w:tabs>
+      </w:pPr>
+    </w:p>
+    <w:p>
+      <w:pPr>
+        <w:tabs>
+          <w:tab w:val="left" w:pos="2205"/>
+        </w:tabs>
+        <w:rPr>
+          <w:b/>
+        </w:rPr>
+      </w:pPr>
+      <w:r>
+        <w:t xml:space="preserve">If the connection failed, the problem is </w:t>
+      </w:r>
+      <w:r>
+        <w:t>probably</w:t>
+      </w:r>
+      <w:r>
+        <w:t xml:space="preserve"> </w:t>
+      </w:r>
+      <w:r>
+        <w:t xml:space="preserve">due to </w:t>
+      </w:r>
+      <w:r>
+        <w:rPr>
+          <w:b/>
+        </w:rPr>
+        <w:t>hard reset</w:t>
+      </w:r>
+      <w:r>
+        <w:t>. Similarly, open</w:t>
+      </w:r>
+      <w:r>
+        <w:rPr>
+          <w:b/>
+        </w:rPr>
+        <w:t xml:space="preserve"> personal meter reader</w:t>
+      </w:r>
+      <w:r>
+        <w:rPr>
+          <w:b/>
+        </w:rPr>
+        <w:t>, and find hard reset option, then hard r</w:t>
+      </w:r>
+      <w:bookmarkStart w:id="0" w:name="_GoBack"/>
+      <w:bookmarkEnd w:id="0"/>
+      <w:r>
+        <w:rPr>
+          <w:b/>
+        </w:rPr>
+        <w:t>eset your device.</w:t>
+      </w:r>
+    </w:p>
+    <w:p>
+      <w:pPr>
+        <w:tabs>
+          <w:tab w:val="left" w:pos="2205"/>
+        </w:tabs>
+      </w:pPr>
+      <w:r>
+        <w:rPr>
+          <w:noProof/>
+        </w:rPr>
+        <w:lastRenderedPageBreak/>
+        <w:drawing>
+          <wp:inline distT="0" distB="0" distL="0" distR="0" wp14:anchorId="7301CAF6" wp14:editId="36B28F07">
+            <wp:extent cx="4238625" cy="3178969"/>
+            <wp:effectExtent l="0" t="0" r="0" b="2540"/>
+            <wp:docPr id="7" name="图片 7" descr="C:\Users\REN\AppData\Local\Temp\WeChat Files\399666249314470071.jpg"/>
+            <wp:cNvGraphicFramePr>
+              <a:graphicFrameLocks xmlns:a="http://schemas.openxmlformats.org/drawingml/2006/main" noChangeAspect="1"/>
+            </wp:cNvGraphicFramePr>
+            <a:graphic xmlns:a="http://schemas.openxmlformats.org/drawingml/2006/main">
+              <a:graphicData uri="http://schemas.openxmlformats.org/drawingml/2006/picture">
+                <pic:pic xmlns:pic="http://schemas.openxmlformats.org/drawingml/2006/picture">
+                  <pic:nvPicPr>
+                    <pic:cNvPr id="0" name="Picture 1" descr="C:\Users\REN\AppData\Local\Temp\WeChat Files\399666249314470071.jpg"/>
+                    <pic:cNvPicPr>
+                      <a:picLocks noChangeAspect="1" noChangeArrowheads="1"/>
+                    </pic:cNvPicPr>
+                  </pic:nvPicPr>
+                  <pic:blipFill>
+                    <a:blip r:embed="rId11" cstate="print">
+                      <a:extLst>
+                        <a:ext uri="{28A0092B-C50C-407E-A947-70E740481C1C}">
+                          <a14:useLocalDpi xmlns:a14="http://schemas.microsoft.com/office/drawing/2010/main" val="0"/>
+                        </a:ext>
+                      </a:extLst>
+                    </a:blip>
+                    <a:srcRect/>
+                    <a:stretch>
+                      <a:fillRect/>
+                    </a:stretch>
+                  </pic:blipFill>
+                  <pic:spPr bwMode="auto">
+                    <a:xfrm>
+                      <a:off x="0" y="0"/>
+                      <a:ext cx="4239596" cy="3179697"/>
+                    </a:xfrm>
+                    <a:prstGeom prst="rect">
+                      <a:avLst/>
+                    </a:prstGeom>
+                    <a:noFill/>
+                    <a:ln>
+                      <a:noFill/>
+                    </a:ln>
+                  </pic:spPr>
+                </pic:pic>
+              </a:graphicData>
+            </a:graphic>
+          </wp:inline>
+        </w:drawing>
+      </w:r>
     </w:p>
     <w:sectPr>
       <w:pgSz w:w="12240" w:h="15840"/>

</xml_diff>